<commit_message>
added a third application file for January 2023
</commit_message>
<xml_diff>
--- a/Mr. Ehteshami's checklist/CV.docx
+++ b/Mr. Ehteshami's checklist/CV.docx
@@ -2140,7 +2140,41 @@
             </w14:srgbClr>
           </w14:shadow>
         </w:rPr>
-        <w:t>2020:</w:t>
+        <w:t>202</w:t>
+      </w:r>
+      <w:r>
+        <w:rPr>
+          <w:rFonts w:asciiTheme="majorBidi" w:hAnsiTheme="majorBidi" w:cstheme="majorBidi"/>
+          <w:b/>
+          <w:bCs/>
+          <w:color w:val="000000"/>
+          <w:sz w:val="24"/>
+          <w:szCs w:val="24"/>
+          <w:lang w:bidi="fa-IR"/>
+          <w14:shadow w14:blurRad="50800" w14:dist="38100" w14:dir="2700000" w14:sx="100000" w14:sy="100000" w14:kx="0" w14:ky="0" w14:algn="tl">
+            <w14:srgbClr w14:val="000000">
+              <w14:alpha w14:val="60000"/>
+            </w14:srgbClr>
+          </w14:shadow>
+        </w:rPr>
+        <w:t>1</w:t>
+      </w:r>
+      <w:r>
+        <w:rPr>
+          <w:rFonts w:asciiTheme="majorBidi" w:hAnsiTheme="majorBidi" w:cstheme="majorBidi"/>
+          <w:b/>
+          <w:bCs/>
+          <w:color w:val="000000"/>
+          <w:sz w:val="24"/>
+          <w:szCs w:val="24"/>
+          <w:lang w:bidi="fa-IR"/>
+          <w14:shadow w14:blurRad="50800" w14:dist="38100" w14:dir="2700000" w14:sx="100000" w14:sy="100000" w14:kx="0" w14:ky="0" w14:algn="tl">
+            <w14:srgbClr w14:val="000000">
+              <w14:alpha w14:val="60000"/>
+            </w14:srgbClr>
+          </w14:shadow>
+        </w:rPr>
+        <w:t>:</w:t>
       </w:r>
     </w:p>
     <w:p>
@@ -2359,7 +2393,7 @@
             </w14:srgbClr>
           </w14:shadow>
         </w:rPr>
-        <w:t>Web Design Pack</w:t>
+        <w:t>Virtual classroom</w:t>
       </w:r>
       <w:r>
         <w:rPr>
@@ -2374,10 +2408,8 @@
             </w14:srgbClr>
           </w14:shadow>
         </w:rPr>
-        <w:t xml:space="preserve"> (designing virtual </w:t>
-      </w:r>
-      <w:bookmarkStart w:id="0" w:name="_GoBack"/>
-      <w:bookmarkEnd w:id="0"/>
+        <w:t xml:space="preserve"> Design Pack</w:t>
+      </w:r>
       <w:r>
         <w:rPr>
           <w:rFonts w:asciiTheme="majorBidi" w:hAnsiTheme="majorBidi" w:cstheme="majorBidi"/>
@@ -2391,7 +2423,7 @@
             </w14:srgbClr>
           </w14:shadow>
         </w:rPr>
-        <w:t>classrooms)</w:t>
+        <w:t xml:space="preserve"> (designing virtual classrooms)</w:t>
       </w:r>
     </w:p>
     <w:p>
@@ -6590,6 +6622,7 @@
         </w:numPr>
         <w:autoSpaceDE w:val="0"/>
         <w:autoSpaceDN w:val="0"/>
+        <w:bidi/>
         <w:adjustRightInd w:val="0"/>
         <w:spacing w:after="0" w:line="360" w:lineRule="auto"/>
         <w:rPr>
@@ -6597,20 +6630,20 @@
           <w:color w:val="000000"/>
           <w:sz w:val="24"/>
           <w:szCs w:val="24"/>
-          <w:lang w:val="fr-FR"/>
-          <w14:shadow w14:blurRad="50800" w14:dist="38100" w14:dir="2700000" w14:sx="100000" w14:sy="100000" w14:kx="0" w14:ky="0" w14:algn="tl">
-            <w14:srgbClr w14:val="000000">
-              <w14:alpha w14:val="60000"/>
-            </w14:srgbClr>
-          </w14:shadow>
-        </w:rPr>
-      </w:pPr>
-      <w:r>
-        <w:rPr>
-          <w:rFonts w:asciiTheme="majorBidi" w:hAnsiTheme="majorBidi" w:cstheme="majorBidi"/>
-          <w:color w:val="000000"/>
-          <w:sz w:val="24"/>
-          <w:szCs w:val="24"/>
+          <w14:shadow w14:blurRad="50800" w14:dist="38100" w14:dir="2700000" w14:sx="100000" w14:sy="100000" w14:kx="0" w14:ky="0" w14:algn="tl">
+            <w14:srgbClr w14:val="000000">
+              <w14:alpha w14:val="60000"/>
+            </w14:srgbClr>
+          </w14:shadow>
+        </w:rPr>
+      </w:pPr>
+      <w:r>
+        <w:rPr>
+          <w:rFonts w:asciiTheme="majorBidi" w:hAnsiTheme="majorBidi" w:cstheme="majorBidi" w:hint="cs"/>
+          <w:color w:val="000000"/>
+          <w:sz w:val="24"/>
+          <w:szCs w:val="24"/>
+          <w:rtl/>
           <w:lang w:val="fr-FR" w:bidi="fa-IR"/>
           <w14:shadow w14:blurRad="50800" w14:dist="38100" w14:dir="2700000" w14:sx="100000" w14:sy="100000" w14:kx="0" w14:ky="0" w14:algn="tl">
             <w14:srgbClr w14:val="000000">
@@ -6618,15 +6651,15 @@
             </w14:srgbClr>
           </w14:shadow>
         </w:rPr>
-        <w:t xml:space="preserve">Adélaïde </w:t>
-      </w:r>
-      <w:proofErr w:type="spellStart"/>
-      <w:r>
-        <w:rPr>
-          <w:rFonts w:asciiTheme="majorBidi" w:hAnsiTheme="majorBidi" w:cstheme="majorBidi"/>
-          <w:color w:val="000000"/>
-          <w:sz w:val="24"/>
-          <w:szCs w:val="24"/>
+        <w:t xml:space="preserve">آدلاید </w:t>
+      </w:r>
+      <w:r>
+        <w:rPr>
+          <w:rFonts w:asciiTheme="majorBidi" w:hAnsiTheme="majorBidi" w:cstheme="majorBidi" w:hint="cs"/>
+          <w:color w:val="000000"/>
+          <w:sz w:val="24"/>
+          <w:szCs w:val="24"/>
+          <w:rtl/>
           <w:lang w:val="fr-FR" w:bidi="fa-IR"/>
           <w14:shadow w14:blurRad="50800" w14:dist="38100" w14:dir="2700000" w14:sx="100000" w14:sy="100000" w14:kx="0" w14:ky="0" w14:algn="tl">
             <w14:srgbClr w14:val="000000">
@@ -6634,64 +6667,17 @@
             </w14:srgbClr>
           </w14:shadow>
         </w:rPr>
-        <w:t>Herculine</w:t>
-      </w:r>
-      <w:proofErr w:type="spellEnd"/>
-      <w:r>
-        <w:rPr>
-          <w:rFonts w:asciiTheme="majorBidi" w:hAnsiTheme="majorBidi" w:cstheme="majorBidi"/>
-          <w:color w:val="000000"/>
-          <w:sz w:val="24"/>
-          <w:szCs w:val="24"/>
-          <w:lang w:val="fr-FR" w:bidi="fa-IR"/>
-          <w14:shadow w14:blurRad="50800" w14:dist="38100" w14:dir="2700000" w14:sx="100000" w14:sy="100000" w14:kx="0" w14:ky="0" w14:algn="tl">
-            <w14:srgbClr w14:val="000000">
-              <w14:alpha w14:val="60000"/>
-            </w14:srgbClr>
-          </w14:shadow>
-        </w:rPr>
-        <w:t xml:space="preserve"> </w:t>
-      </w:r>
-      <w:proofErr w:type="spellStart"/>
-      <w:r>
-        <w:rPr>
-          <w:rFonts w:asciiTheme="majorBidi" w:hAnsiTheme="majorBidi" w:cstheme="majorBidi"/>
-          <w:color w:val="000000"/>
-          <w:sz w:val="24"/>
-          <w:szCs w:val="24"/>
-          <w:lang w:val="fr-FR" w:bidi="fa-IR"/>
-          <w14:shadow w14:blurRad="50800" w14:dist="38100" w14:dir="2700000" w14:sx="100000" w14:sy="100000" w14:kx="0" w14:ky="0" w14:algn="tl">
-            <w14:srgbClr w14:val="000000">
-              <w14:alpha w14:val="60000"/>
-            </w14:srgbClr>
-          </w14:shadow>
-        </w:rPr>
-        <w:t>Barbin</w:t>
-      </w:r>
-      <w:proofErr w:type="spellEnd"/>
-      <w:r>
-        <w:rPr>
-          <w:rFonts w:asciiTheme="majorBidi" w:hAnsiTheme="majorBidi" w:cstheme="majorBidi"/>
-          <w:color w:val="000000"/>
-          <w:sz w:val="24"/>
-          <w:szCs w:val="24"/>
-          <w:lang w:val="fr-FR" w:bidi="fa-IR"/>
-          <w14:shadow w14:blurRad="50800" w14:dist="38100" w14:dir="2700000" w14:sx="100000" w14:sy="100000" w14:kx="0" w14:ky="0" w14:algn="tl">
-            <w14:srgbClr w14:val="000000">
-              <w14:alpha w14:val="60000"/>
-            </w14:srgbClr>
-          </w14:shadow>
-        </w:rPr>
-        <w:t xml:space="preserve">, </w:t>
-      </w:r>
-      <w:r>
-        <w:rPr>
-          <w:rFonts w:asciiTheme="majorBidi" w:hAnsiTheme="majorBidi" w:cstheme="majorBidi"/>
+        <w:t xml:space="preserve">هرکولین باربین، </w:t>
+      </w:r>
+      <w:r>
+        <w:rPr>
+          <w:rFonts w:asciiTheme="majorBidi" w:hAnsiTheme="majorBidi" w:cstheme="majorBidi" w:hint="cs"/>
           <w:i/>
           <w:iCs/>
           <w:color w:val="000000"/>
           <w:sz w:val="24"/>
           <w:szCs w:val="24"/>
+          <w:rtl/>
           <w:lang w:val="fr-FR" w:bidi="fa-IR"/>
           <w14:shadow w14:blurRad="50800" w14:dist="38100" w14:dir="2700000" w14:sx="100000" w14:sy="100000" w14:kx="0" w14:ky="0" w14:algn="tl">
             <w14:srgbClr w14:val="000000">
@@ -6699,14 +6685,15 @@
             </w14:srgbClr>
           </w14:shadow>
         </w:rPr>
-        <w:t>Mes Souvenir</w:t>
-      </w:r>
-      <w:r>
-        <w:rPr>
-          <w:rFonts w:asciiTheme="majorBidi" w:hAnsiTheme="majorBidi" w:cstheme="majorBidi"/>
-          <w:color w:val="000000"/>
-          <w:sz w:val="24"/>
-          <w:szCs w:val="24"/>
+        <w:t>خاطرات من</w:t>
+      </w:r>
+      <w:r>
+        <w:rPr>
+          <w:rFonts w:asciiTheme="majorBidi" w:hAnsiTheme="majorBidi" w:cstheme="majorBidi" w:hint="cs"/>
+          <w:color w:val="000000"/>
+          <w:sz w:val="24"/>
+          <w:szCs w:val="24"/>
+          <w:rtl/>
           <w:lang w:val="fr-FR" w:bidi="fa-IR"/>
           <w14:shadow w14:blurRad="50800" w14:dist="38100" w14:dir="2700000" w14:sx="100000" w14:sy="100000" w14:kx="0" w14:ky="0" w14:algn="tl">
             <w14:srgbClr w14:val="000000">
@@ -6714,14 +6701,15 @@
             </w14:srgbClr>
           </w14:shadow>
         </w:rPr>
-        <w:t xml:space="preserve"> (</w:t>
-      </w:r>
-      <w:r>
-        <w:rPr>
-          <w:rFonts w:asciiTheme="majorBidi" w:hAnsiTheme="majorBidi" w:cstheme="majorBidi"/>
-          <w:color w:val="000000"/>
-          <w:sz w:val="24"/>
-          <w:szCs w:val="24"/>
+        <w:t>: (انتشارات نیلوفر</w:t>
+      </w:r>
+      <w:r>
+        <w:rPr>
+          <w:rFonts w:asciiTheme="majorBidi" w:hAnsiTheme="majorBidi" w:cstheme="majorBidi" w:hint="cs"/>
+          <w:color w:val="000000"/>
+          <w:sz w:val="24"/>
+          <w:szCs w:val="24"/>
+          <w:rtl/>
           <w:lang w:val="fr-FR" w:bidi="fa-IR"/>
           <w14:shadow w14:blurRad="50800" w14:dist="38100" w14:dir="2700000" w14:sx="100000" w14:sy="100000" w14:kx="0" w14:ky="0" w14:algn="tl">
             <w14:srgbClr w14:val="000000">
@@ -6729,14 +6717,15 @@
             </w14:srgbClr>
           </w14:shadow>
         </w:rPr>
-        <w:t>Editions du Boucher</w:t>
-      </w:r>
-      <w:r>
-        <w:rPr>
-          <w:rFonts w:asciiTheme="majorBidi" w:hAnsiTheme="majorBidi" w:cstheme="majorBidi"/>
-          <w:color w:val="000000"/>
-          <w:sz w:val="24"/>
-          <w:szCs w:val="24"/>
+        <w:t xml:space="preserve"> تهران </w:t>
+      </w:r>
+      <w:r>
+        <w:rPr>
+          <w:rFonts w:asciiTheme="majorBidi" w:hAnsiTheme="majorBidi" w:cstheme="majorBidi" w:hint="cs"/>
+          <w:color w:val="000000"/>
+          <w:sz w:val="24"/>
+          <w:szCs w:val="24"/>
+          <w:rtl/>
           <w:lang w:val="fr-FR" w:bidi="fa-IR"/>
           <w14:shadow w14:blurRad="50800" w14:dist="38100" w14:dir="2700000" w14:sx="100000" w14:sy="100000" w14:kx="0" w14:ky="0" w14:algn="tl">
             <w14:srgbClr w14:val="000000">
@@ -6744,37 +6733,7 @@
             </w14:srgbClr>
           </w14:shadow>
         </w:rPr>
-        <w:t xml:space="preserve">, </w:t>
-      </w:r>
-      <w:r>
-        <w:rPr>
-          <w:rFonts w:asciiTheme="majorBidi" w:hAnsiTheme="majorBidi" w:cstheme="majorBidi"/>
-          <w:color w:val="000000"/>
-          <w:sz w:val="24"/>
-          <w:szCs w:val="24"/>
-          <w:lang w:val="fr-FR" w:bidi="fa-IR"/>
-          <w14:shadow w14:blurRad="50800" w14:dist="38100" w14:dir="2700000" w14:sx="100000" w14:sy="100000" w14:kx="0" w14:ky="0" w14:algn="tl">
-            <w14:srgbClr w14:val="000000">
-              <w14:alpha w14:val="60000"/>
-            </w14:srgbClr>
-          </w14:shadow>
-        </w:rPr>
-        <w:t>2002</w:t>
-      </w:r>
-      <w:r>
-        <w:rPr>
-          <w:rFonts w:asciiTheme="majorBidi" w:hAnsiTheme="majorBidi" w:cstheme="majorBidi"/>
-          <w:color w:val="000000"/>
-          <w:sz w:val="24"/>
-          <w:szCs w:val="24"/>
-          <w:lang w:val="fr-FR" w:bidi="fa-IR"/>
-          <w14:shadow w14:blurRad="50800" w14:dist="38100" w14:dir="2700000" w14:sx="100000" w14:sy="100000" w14:kx="0" w14:ky="0" w14:algn="tl">
-            <w14:srgbClr w14:val="000000">
-              <w14:alpha w14:val="60000"/>
-            </w14:srgbClr>
-          </w14:shadow>
-        </w:rPr>
-        <w:t>)</w:t>
+        <w:t>، 2022)</w:t>
       </w:r>
     </w:p>
     <w:p>
@@ -6809,6 +6768,21 @@
           <w:sz w:val="24"/>
           <w:szCs w:val="24"/>
           <w:rtl/>
+          <w:lang w:bidi="fa-IR"/>
+          <w14:shadow w14:blurRad="50800" w14:dist="38100" w14:dir="2700000" w14:sx="100000" w14:sy="100000" w14:kx="0" w14:ky="0" w14:algn="tl">
+            <w14:srgbClr w14:val="000000">
+              <w14:alpha w14:val="60000"/>
+            </w14:srgbClr>
+          </w14:shadow>
+        </w:rPr>
+        <w:t>گوستاو فلوبر، مادام بوواری</w:t>
+      </w:r>
+      <w:r>
+        <w:rPr>
+          <w:rFonts w:asciiTheme="majorBidi" w:hAnsiTheme="majorBidi" w:cstheme="majorBidi"/>
+          <w:color w:val="000000"/>
+          <w:sz w:val="24"/>
+          <w:szCs w:val="24"/>
           <w:lang w:val="fr-FR" w:bidi="fa-IR"/>
           <w14:shadow w14:blurRad="50800" w14:dist="38100" w14:dir="2700000" w14:sx="100000" w14:sy="100000" w14:kx="0" w14:ky="0" w14:algn="tl">
             <w14:srgbClr w14:val="000000">
@@ -6816,7 +6790,54 @@
             </w14:srgbClr>
           </w14:shadow>
         </w:rPr>
-        <w:t xml:space="preserve">آدلاید </w:t>
+        <w:t>:</w:t>
+      </w:r>
+      <w:r>
+        <w:rPr>
+          <w:rFonts w:asciiTheme="majorBidi" w:hAnsiTheme="majorBidi" w:cstheme="majorBidi" w:hint="cs"/>
+          <w:color w:val="000000"/>
+          <w:sz w:val="24"/>
+          <w:szCs w:val="24"/>
+          <w:rtl/>
+          <w:lang w:bidi="fa-IR"/>
+          <w14:shadow w14:blurRad="50800" w14:dist="38100" w14:dir="2700000" w14:sx="100000" w14:sy="100000" w14:kx="0" w14:ky="0" w14:algn="tl">
+            <w14:srgbClr w14:val="000000">
+              <w14:alpha w14:val="60000"/>
+            </w14:srgbClr>
+          </w14:shadow>
+        </w:rPr>
+        <w:t xml:space="preserve"> </w:t>
+      </w:r>
+      <w:r>
+        <w:rPr>
+          <w:rFonts w:asciiTheme="majorBidi" w:hAnsiTheme="majorBidi" w:cstheme="majorBidi"/>
+          <w:color w:val="000000"/>
+          <w:sz w:val="24"/>
+          <w:szCs w:val="24"/>
+          <w:lang w:val="fr-FR" w:bidi="fa-IR"/>
+          <w14:shadow w14:blurRad="50800" w14:dist="38100" w14:dir="2700000" w14:sx="100000" w14:sy="100000" w14:kx="0" w14:ky="0" w14:algn="tl">
+            <w14:srgbClr w14:val="000000">
+              <w14:alpha w14:val="60000"/>
+            </w14:srgbClr>
+          </w14:shadow>
+        </w:rPr>
+        <w:t>)</w:t>
+      </w:r>
+      <w:r>
+        <w:rPr>
+          <w:rFonts w:asciiTheme="majorBidi" w:hAnsiTheme="majorBidi" w:cstheme="majorBidi" w:hint="cs"/>
+          <w:color w:val="000000"/>
+          <w:sz w:val="24"/>
+          <w:szCs w:val="24"/>
+          <w:rtl/>
+          <w:lang w:bidi="fa-IR"/>
+          <w14:shadow w14:blurRad="50800" w14:dist="38100" w14:dir="2700000" w14:sx="100000" w14:sy="100000" w14:kx="0" w14:ky="0" w14:algn="tl">
+            <w14:srgbClr w14:val="000000">
+              <w14:alpha w14:val="60000"/>
+            </w14:srgbClr>
+          </w14:shadow>
+        </w:rPr>
+        <w:t xml:space="preserve">انتشارات بهار، </w:t>
       </w:r>
       <w:r>
         <w:rPr>
@@ -6832,17 +6853,14 @@
             </w14:srgbClr>
           </w14:shadow>
         </w:rPr>
-        <w:t xml:space="preserve">هرکولین باربین، </w:t>
-      </w:r>
-      <w:r>
-        <w:rPr>
-          <w:rFonts w:asciiTheme="majorBidi" w:hAnsiTheme="majorBidi" w:cstheme="majorBidi" w:hint="cs"/>
-          <w:i/>
-          <w:iCs/>
-          <w:color w:val="000000"/>
-          <w:sz w:val="24"/>
-          <w:szCs w:val="24"/>
-          <w:rtl/>
+        <w:t>2022</w:t>
+      </w:r>
+      <w:r>
+        <w:rPr>
+          <w:rFonts w:asciiTheme="majorBidi" w:hAnsiTheme="majorBidi" w:cstheme="majorBidi"/>
+          <w:color w:val="000000"/>
+          <w:sz w:val="24"/>
+          <w:szCs w:val="24"/>
           <w:lang w:val="fr-FR" w:bidi="fa-IR"/>
           <w14:shadow w14:blurRad="50800" w14:dist="38100" w14:dir="2700000" w14:sx="100000" w14:sy="100000" w14:kx="0" w14:ky="0" w14:algn="tl">
             <w14:srgbClr w14:val="000000">
@@ -6850,300 +6868,15 @@
             </w14:srgbClr>
           </w14:shadow>
         </w:rPr>
-        <w:t>خاطرات من</w:t>
-      </w:r>
-      <w:r>
-        <w:rPr>
-          <w:rFonts w:asciiTheme="majorBidi" w:hAnsiTheme="majorBidi" w:cstheme="majorBidi" w:hint="cs"/>
-          <w:color w:val="000000"/>
-          <w:sz w:val="24"/>
-          <w:szCs w:val="24"/>
-          <w:rtl/>
+        <w:t xml:space="preserve"> </w:t>
+      </w:r>
+      <w:r>
+        <w:rPr>
+          <w:rFonts w:asciiTheme="majorBidi" w:hAnsiTheme="majorBidi" w:cstheme="majorBidi"/>
+          <w:color w:val="000000"/>
+          <w:sz w:val="24"/>
+          <w:szCs w:val="24"/>
           <w:lang w:val="fr-FR" w:bidi="fa-IR"/>
-          <w14:shadow w14:blurRad="50800" w14:dist="38100" w14:dir="2700000" w14:sx="100000" w14:sy="100000" w14:kx="0" w14:ky="0" w14:algn="tl">
-            <w14:srgbClr w14:val="000000">
-              <w14:alpha w14:val="60000"/>
-            </w14:srgbClr>
-          </w14:shadow>
-        </w:rPr>
-        <w:t>: (انتشارات نیلوفر</w:t>
-      </w:r>
-      <w:r>
-        <w:rPr>
-          <w:rFonts w:asciiTheme="majorBidi" w:hAnsiTheme="majorBidi" w:cstheme="majorBidi" w:hint="cs"/>
-          <w:color w:val="000000"/>
-          <w:sz w:val="24"/>
-          <w:szCs w:val="24"/>
-          <w:rtl/>
-          <w:lang w:val="fr-FR" w:bidi="fa-IR"/>
-          <w14:shadow w14:blurRad="50800" w14:dist="38100" w14:dir="2700000" w14:sx="100000" w14:sy="100000" w14:kx="0" w14:ky="0" w14:algn="tl">
-            <w14:srgbClr w14:val="000000">
-              <w14:alpha w14:val="60000"/>
-            </w14:srgbClr>
-          </w14:shadow>
-        </w:rPr>
-        <w:t xml:space="preserve"> تهران </w:t>
-      </w:r>
-      <w:r>
-        <w:rPr>
-          <w:rFonts w:asciiTheme="majorBidi" w:hAnsiTheme="majorBidi" w:cstheme="majorBidi" w:hint="cs"/>
-          <w:color w:val="000000"/>
-          <w:sz w:val="24"/>
-          <w:szCs w:val="24"/>
-          <w:rtl/>
-          <w:lang w:val="fr-FR" w:bidi="fa-IR"/>
-          <w14:shadow w14:blurRad="50800" w14:dist="38100" w14:dir="2700000" w14:sx="100000" w14:sy="100000" w14:kx="0" w14:ky="0" w14:algn="tl">
-            <w14:srgbClr w14:val="000000">
-              <w14:alpha w14:val="60000"/>
-            </w14:srgbClr>
-          </w14:shadow>
-        </w:rPr>
-        <w:t>، 2022)</w:t>
-      </w:r>
-    </w:p>
-    <w:p>
-      <w:pPr>
-        <w:pStyle w:val="ListParagraph"/>
-        <w:numPr>
-          <w:ilvl w:val="0"/>
-          <w:numId w:val="12"/>
-        </w:numPr>
-        <w:autoSpaceDE w:val="0"/>
-        <w:autoSpaceDN w:val="0"/>
-        <w:adjustRightInd w:val="0"/>
-        <w:spacing w:after="0" w:line="360" w:lineRule="auto"/>
-        <w:rPr>
-          <w:rFonts w:asciiTheme="majorBidi" w:hAnsiTheme="majorBidi" w:cstheme="majorBidi"/>
-          <w:color w:val="000000"/>
-          <w:sz w:val="24"/>
-          <w:szCs w:val="24"/>
-          <w14:shadow w14:blurRad="50800" w14:dist="38100" w14:dir="2700000" w14:sx="100000" w14:sy="100000" w14:kx="0" w14:ky="0" w14:algn="tl">
-            <w14:srgbClr w14:val="000000">
-              <w14:alpha w14:val="60000"/>
-            </w14:srgbClr>
-          </w14:shadow>
-        </w:rPr>
-      </w:pPr>
-      <w:r>
-        <w:rPr>
-          <w:rFonts w:asciiTheme="majorBidi" w:hAnsiTheme="majorBidi" w:cstheme="majorBidi"/>
-          <w:color w:val="000000"/>
-          <w:sz w:val="24"/>
-          <w:szCs w:val="24"/>
-          <w:lang w:bidi="fa-IR"/>
-          <w14:shadow w14:blurRad="50800" w14:dist="38100" w14:dir="2700000" w14:sx="100000" w14:sy="100000" w14:kx="0" w14:ky="0" w14:algn="tl">
-            <w14:srgbClr w14:val="000000">
-              <w14:alpha w14:val="60000"/>
-            </w14:srgbClr>
-          </w14:shadow>
-        </w:rPr>
-        <w:t xml:space="preserve">Gustave Flaubert, </w:t>
-      </w:r>
-      <w:r>
-        <w:rPr>
-          <w:rFonts w:asciiTheme="majorBidi" w:hAnsiTheme="majorBidi" w:cstheme="majorBidi"/>
-          <w:i/>
-          <w:iCs/>
-          <w:color w:val="000000"/>
-          <w:sz w:val="24"/>
-          <w:szCs w:val="24"/>
-          <w:lang w:bidi="fa-IR"/>
-          <w14:shadow w14:blurRad="50800" w14:dist="38100" w14:dir="2700000" w14:sx="100000" w14:sy="100000" w14:kx="0" w14:ky="0" w14:algn="tl">
-            <w14:srgbClr w14:val="000000">
-              <w14:alpha w14:val="60000"/>
-            </w14:srgbClr>
-          </w14:shadow>
-        </w:rPr>
-        <w:t>Madame Bovary</w:t>
-      </w:r>
-      <w:r>
-        <w:rPr>
-          <w:rFonts w:asciiTheme="majorBidi" w:hAnsiTheme="majorBidi" w:cstheme="majorBidi"/>
-          <w:color w:val="000000"/>
-          <w:sz w:val="24"/>
-          <w:szCs w:val="24"/>
-          <w:lang w:bidi="fa-IR"/>
-          <w14:shadow w14:blurRad="50800" w14:dist="38100" w14:dir="2700000" w14:sx="100000" w14:sy="100000" w14:kx="0" w14:ky="0" w14:algn="tl">
-            <w14:srgbClr w14:val="000000">
-              <w14:alpha w14:val="60000"/>
-            </w14:srgbClr>
-          </w14:shadow>
-        </w:rPr>
-        <w:t xml:space="preserve"> (</w:t>
-      </w:r>
-      <w:proofErr w:type="spellStart"/>
-      <w:r>
-        <w:rPr>
-          <w:rFonts w:asciiTheme="majorBidi" w:hAnsiTheme="majorBidi" w:cstheme="majorBidi"/>
-          <w:color w:val="000000"/>
-          <w:sz w:val="24"/>
-          <w:szCs w:val="24"/>
-          <w:lang w:bidi="fa-IR"/>
-          <w14:shadow w14:blurRad="50800" w14:dist="38100" w14:dir="2700000" w14:sx="100000" w14:sy="100000" w14:kx="0" w14:ky="0" w14:algn="tl">
-            <w14:srgbClr w14:val="000000">
-              <w14:alpha w14:val="60000"/>
-            </w14:srgbClr>
-          </w14:shadow>
-        </w:rPr>
-        <w:t>Niloufar</w:t>
-      </w:r>
-      <w:proofErr w:type="spellEnd"/>
-      <w:r>
-        <w:rPr>
-          <w:rFonts w:asciiTheme="majorBidi" w:hAnsiTheme="majorBidi" w:cstheme="majorBidi"/>
-          <w:color w:val="000000"/>
-          <w:sz w:val="24"/>
-          <w:szCs w:val="24"/>
-          <w:lang w:bidi="fa-IR"/>
-          <w14:shadow w14:blurRad="50800" w14:dist="38100" w14:dir="2700000" w14:sx="100000" w14:sy="100000" w14:kx="0" w14:ky="0" w14:algn="tl">
-            <w14:srgbClr w14:val="000000">
-              <w14:alpha w14:val="60000"/>
-            </w14:srgbClr>
-          </w14:shadow>
-        </w:rPr>
-        <w:t xml:space="preserve"> Publications, 2017)</w:t>
-      </w:r>
-    </w:p>
-    <w:p>
-      <w:pPr>
-        <w:pStyle w:val="ListParagraph"/>
-        <w:numPr>
-          <w:ilvl w:val="0"/>
-          <w:numId w:val="12"/>
-        </w:numPr>
-        <w:autoSpaceDE w:val="0"/>
-        <w:autoSpaceDN w:val="0"/>
-        <w:bidi/>
-        <w:adjustRightInd w:val="0"/>
-        <w:spacing w:after="0" w:line="360" w:lineRule="auto"/>
-        <w:rPr>
-          <w:rFonts w:asciiTheme="majorBidi" w:hAnsiTheme="majorBidi" w:cstheme="majorBidi"/>
-          <w:color w:val="000000"/>
-          <w:sz w:val="24"/>
-          <w:szCs w:val="24"/>
-          <w14:shadow w14:blurRad="50800" w14:dist="38100" w14:dir="2700000" w14:sx="100000" w14:sy="100000" w14:kx="0" w14:ky="0" w14:algn="tl">
-            <w14:srgbClr w14:val="000000">
-              <w14:alpha w14:val="60000"/>
-            </w14:srgbClr>
-          </w14:shadow>
-        </w:rPr>
-      </w:pPr>
-      <w:r>
-        <w:rPr>
-          <w:rFonts w:asciiTheme="majorBidi" w:hAnsiTheme="majorBidi" w:cstheme="majorBidi" w:hint="cs"/>
-          <w:color w:val="000000"/>
-          <w:sz w:val="24"/>
-          <w:szCs w:val="24"/>
-          <w:rtl/>
-          <w:lang w:bidi="fa-IR"/>
-          <w14:shadow w14:blurRad="50800" w14:dist="38100" w14:dir="2700000" w14:sx="100000" w14:sy="100000" w14:kx="0" w14:ky="0" w14:algn="tl">
-            <w14:srgbClr w14:val="000000">
-              <w14:alpha w14:val="60000"/>
-            </w14:srgbClr>
-          </w14:shadow>
-        </w:rPr>
-        <w:t>گوستاو فلوبر، مادام بوواری</w:t>
-      </w:r>
-      <w:r>
-        <w:rPr>
-          <w:rFonts w:asciiTheme="majorBidi" w:hAnsiTheme="majorBidi" w:cstheme="majorBidi"/>
-          <w:color w:val="000000"/>
-          <w:sz w:val="24"/>
-          <w:szCs w:val="24"/>
-          <w:lang w:bidi="fa-IR"/>
-          <w14:shadow w14:blurRad="50800" w14:dist="38100" w14:dir="2700000" w14:sx="100000" w14:sy="100000" w14:kx="0" w14:ky="0" w14:algn="tl">
-            <w14:srgbClr w14:val="000000">
-              <w14:alpha w14:val="60000"/>
-            </w14:srgbClr>
-          </w14:shadow>
-        </w:rPr>
-        <w:t>:</w:t>
-      </w:r>
-      <w:r>
-        <w:rPr>
-          <w:rFonts w:asciiTheme="majorBidi" w:hAnsiTheme="majorBidi" w:cstheme="majorBidi" w:hint="cs"/>
-          <w:color w:val="000000"/>
-          <w:sz w:val="24"/>
-          <w:szCs w:val="24"/>
-          <w:rtl/>
-          <w:lang w:bidi="fa-IR"/>
-          <w14:shadow w14:blurRad="50800" w14:dist="38100" w14:dir="2700000" w14:sx="100000" w14:sy="100000" w14:kx="0" w14:ky="0" w14:algn="tl">
-            <w14:srgbClr w14:val="000000">
-              <w14:alpha w14:val="60000"/>
-            </w14:srgbClr>
-          </w14:shadow>
-        </w:rPr>
-        <w:t xml:space="preserve"> </w:t>
-      </w:r>
-      <w:r>
-        <w:rPr>
-          <w:rFonts w:asciiTheme="majorBidi" w:hAnsiTheme="majorBidi" w:cstheme="majorBidi"/>
-          <w:color w:val="000000"/>
-          <w:sz w:val="24"/>
-          <w:szCs w:val="24"/>
-          <w:lang w:bidi="fa-IR"/>
-          <w14:shadow w14:blurRad="50800" w14:dist="38100" w14:dir="2700000" w14:sx="100000" w14:sy="100000" w14:kx="0" w14:ky="0" w14:algn="tl">
-            <w14:srgbClr w14:val="000000">
-              <w14:alpha w14:val="60000"/>
-            </w14:srgbClr>
-          </w14:shadow>
-        </w:rPr>
-        <w:t>)</w:t>
-      </w:r>
-      <w:r>
-        <w:rPr>
-          <w:rFonts w:asciiTheme="majorBidi" w:hAnsiTheme="majorBidi" w:cstheme="majorBidi" w:hint="cs"/>
-          <w:color w:val="000000"/>
-          <w:sz w:val="24"/>
-          <w:szCs w:val="24"/>
-          <w:rtl/>
-          <w:lang w:bidi="fa-IR"/>
-          <w14:shadow w14:blurRad="50800" w14:dist="38100" w14:dir="2700000" w14:sx="100000" w14:sy="100000" w14:kx="0" w14:ky="0" w14:algn="tl">
-            <w14:srgbClr w14:val="000000">
-              <w14:alpha w14:val="60000"/>
-            </w14:srgbClr>
-          </w14:shadow>
-        </w:rPr>
-        <w:t xml:space="preserve">انتشارات بهار، </w:t>
-      </w:r>
-      <w:r>
-        <w:rPr>
-          <w:rFonts w:asciiTheme="majorBidi" w:hAnsiTheme="majorBidi" w:cstheme="majorBidi" w:hint="cs"/>
-          <w:color w:val="000000"/>
-          <w:sz w:val="24"/>
-          <w:szCs w:val="24"/>
-          <w:rtl/>
-          <w:lang w:val="fr-FR" w:bidi="fa-IR"/>
-          <w14:shadow w14:blurRad="50800" w14:dist="38100" w14:dir="2700000" w14:sx="100000" w14:sy="100000" w14:kx="0" w14:ky="0" w14:algn="tl">
-            <w14:srgbClr w14:val="000000">
-              <w14:alpha w14:val="60000"/>
-            </w14:srgbClr>
-          </w14:shadow>
-        </w:rPr>
-        <w:t>2022</w:t>
-      </w:r>
-      <w:r>
-        <w:rPr>
-          <w:rFonts w:asciiTheme="majorBidi" w:hAnsiTheme="majorBidi" w:cstheme="majorBidi"/>
-          <w:color w:val="000000"/>
-          <w:sz w:val="24"/>
-          <w:szCs w:val="24"/>
-          <w:lang w:bidi="fa-IR"/>
-          <w14:shadow w14:blurRad="50800" w14:dist="38100" w14:dir="2700000" w14:sx="100000" w14:sy="100000" w14:kx="0" w14:ky="0" w14:algn="tl">
-            <w14:srgbClr w14:val="000000">
-              <w14:alpha w14:val="60000"/>
-            </w14:srgbClr>
-          </w14:shadow>
-        </w:rPr>
-        <w:t xml:space="preserve"> </w:t>
-      </w:r>
-      <w:r>
-        <w:rPr>
-          <w:rFonts w:asciiTheme="majorBidi" w:hAnsiTheme="majorBidi" w:cstheme="majorBidi"/>
-          <w:color w:val="000000"/>
-          <w:sz w:val="24"/>
-          <w:szCs w:val="24"/>
-          <w:lang w:bidi="fa-IR"/>
           <w14:shadow w14:blurRad="50800" w14:dist="38100" w14:dir="2700000" w14:sx="100000" w14:sy="100000" w14:kx="0" w14:ky="0" w14:algn="tl">
             <w14:srgbClr w14:val="000000">
               <w14:alpha w14:val="60000"/>
@@ -8174,39 +7907,6 @@
     </w:p>
     <w:p>
       <w:pPr>
-        <w:rPr>
-          <w:rFonts w:asciiTheme="majorBidi" w:hAnsiTheme="majorBidi" w:cstheme="majorBidi"/>
-        </w:rPr>
-      </w:pPr>
-      <w:r>
-        <w:rPr>
-          <w:rFonts w:asciiTheme="majorBidi" w:hAnsiTheme="majorBidi" w:cstheme="majorBidi"/>
-        </w:rPr>
-        <w:br w:type="page"/>
-      </w:r>
-    </w:p>
-    <w:p>
-      <w:pPr>
-        <w:autoSpaceDE w:val="0"/>
-        <w:autoSpaceDN w:val="0"/>
-        <w:bidi/>
-        <w:adjustRightInd w:val="0"/>
-        <w:spacing w:after="0" w:line="360" w:lineRule="auto"/>
-        <w:rPr>
-          <w:rFonts w:asciiTheme="majorBidi" w:hAnsiTheme="majorBidi" w:cstheme="majorBidi"/>
-          <w:color w:val="000000"/>
-          <w:sz w:val="24"/>
-          <w:szCs w:val="24"/>
-          <w14:shadow w14:blurRad="50800" w14:dist="38100" w14:dir="2700000" w14:sx="100000" w14:sy="100000" w14:kx="0" w14:ky="0" w14:algn="tl">
-            <w14:srgbClr w14:val="000000">
-              <w14:alpha w14:val="60000"/>
-            </w14:srgbClr>
-          </w14:shadow>
-        </w:rPr>
-      </w:pPr>
-    </w:p>
-    <w:p>
-      <w:pPr>
         <w:autoSpaceDE w:val="0"/>
         <w:autoSpaceDN w:val="0"/>
         <w:adjustRightInd w:val="0"/>
@@ -8219,7 +7919,6 @@
           <w:sz w:val="26"/>
           <w:szCs w:val="26"/>
           <w:u w:val="single"/>
-          <w:rtl/>
           <w14:shadow w14:blurRad="50800" w14:dist="38100" w14:dir="2700000" w14:sx="100000" w14:sy="100000" w14:kx="0" w14:ky="0" w14:algn="tl">
             <w14:srgbClr w14:val="000000">
               <w14:alpha w14:val="60000"/>
@@ -8280,6 +7979,62 @@
           </w14:shadow>
         </w:rPr>
       </w:pPr>
+      <w:r>
+        <w:rPr>
+          <w:rFonts w:asciiTheme="majorBidi" w:hAnsiTheme="majorBidi" w:cstheme="majorBidi"/>
+          <w:color w:val="000000"/>
+          <w:sz w:val="24"/>
+          <w:szCs w:val="24"/>
+          <w14:shadow w14:blurRad="50800" w14:dist="38100" w14:dir="2700000" w14:sx="100000" w14:sy="100000" w14:kx="0" w14:ky="0" w14:algn="tl">
+            <w14:srgbClr w14:val="000000">
+              <w14:alpha w14:val="60000"/>
+            </w14:srgbClr>
+          </w14:shadow>
+        </w:rPr>
+        <w:t>Persian</w:t>
+      </w:r>
+      <w:r>
+        <w:rPr>
+          <w:rFonts w:asciiTheme="majorBidi" w:hAnsiTheme="majorBidi" w:cstheme="majorBidi"/>
+          <w:color w:val="000000"/>
+          <w:sz w:val="24"/>
+          <w:szCs w:val="24"/>
+          <w14:shadow w14:blurRad="50800" w14:dist="38100" w14:dir="2700000" w14:sx="100000" w14:sy="100000" w14:kx="0" w14:ky="0" w14:algn="tl">
+            <w14:srgbClr w14:val="000000">
+              <w14:alpha w14:val="60000"/>
+            </w14:srgbClr>
+          </w14:shadow>
+        </w:rPr>
+        <w:t xml:space="preserve"> (</w:t>
+      </w:r>
+      <w:r>
+        <w:rPr>
+          <w:rFonts w:asciiTheme="majorBidi" w:hAnsiTheme="majorBidi" w:cstheme="majorBidi"/>
+          <w:color w:val="000000"/>
+          <w:sz w:val="24"/>
+          <w:szCs w:val="24"/>
+          <w14:shadow w14:blurRad="50800" w14:dist="38100" w14:dir="2700000" w14:sx="100000" w14:sy="100000" w14:kx="0" w14:ky="0" w14:algn="tl">
+            <w14:srgbClr w14:val="000000">
+              <w14:alpha w14:val="60000"/>
+            </w14:srgbClr>
+          </w14:shadow>
+        </w:rPr>
+        <w:t>native</w:t>
+      </w:r>
+      <w:r>
+        <w:rPr>
+          <w:rFonts w:asciiTheme="majorBidi" w:hAnsiTheme="majorBidi" w:cstheme="majorBidi"/>
+          <w:color w:val="000000"/>
+          <w:sz w:val="24"/>
+          <w:szCs w:val="24"/>
+          <w14:shadow w14:blurRad="50800" w14:dist="38100" w14:dir="2700000" w14:sx="100000" w14:sy="100000" w14:kx="0" w14:ky="0" w14:algn="tl">
+            <w14:srgbClr w14:val="000000">
+              <w14:alpha w14:val="60000"/>
+            </w14:srgbClr>
+          </w14:shadow>
+        </w:rPr>
+        <w:t>)</w:t>
+      </w:r>
     </w:p>
     <w:p>
       <w:pPr>
@@ -8311,7 +8066,7 @@
             </w14:srgbClr>
           </w14:shadow>
         </w:rPr>
-        <w:t>Persian</w:t>
+        <w:t>French</w:t>
       </w:r>
       <w:r>
         <w:rPr>
@@ -8339,7 +8094,7 @@
             </w14:srgbClr>
           </w14:shadow>
         </w:rPr>
-        <w:t>native</w:t>
+        <w:t>fluent</w:t>
       </w:r>
       <w:r>
         <w:rPr>
@@ -8364,29 +8119,28 @@
         <w:spacing w:after="0" w:line="360" w:lineRule="auto"/>
         <w:rPr>
           <w:rFonts w:asciiTheme="majorBidi" w:hAnsiTheme="majorBidi" w:cstheme="majorBidi"/>
-          <w:color w:val="000000"/>
-          <w:sz w:val="24"/>
-          <w:szCs w:val="24"/>
-          <w14:shadow w14:blurRad="50800" w14:dist="38100" w14:dir="2700000" w14:sx="100000" w14:sy="100000" w14:kx="0" w14:ky="0" w14:algn="tl">
-            <w14:srgbClr w14:val="000000">
-              <w14:alpha w14:val="60000"/>
-            </w14:srgbClr>
-          </w14:shadow>
-        </w:rPr>
-      </w:pPr>
-      <w:r>
-        <w:rPr>
-          <w:rFonts w:asciiTheme="majorBidi" w:hAnsiTheme="majorBidi" w:cstheme="majorBidi"/>
-          <w:color w:val="000000"/>
-          <w:sz w:val="24"/>
-          <w:szCs w:val="24"/>
-          <w14:shadow w14:blurRad="50800" w14:dist="38100" w14:dir="2700000" w14:sx="100000" w14:sy="100000" w14:kx="0" w14:ky="0" w14:algn="tl">
-            <w14:srgbClr w14:val="000000">
-              <w14:alpha w14:val="60000"/>
-            </w14:srgbClr>
-          </w14:shadow>
-        </w:rPr>
-        <w:t>French</w:t>
+          <w:sz w:val="24"/>
+          <w:szCs w:val="24"/>
+          <w14:shadow w14:blurRad="50800" w14:dist="38100" w14:dir="2700000" w14:sx="100000" w14:sy="100000" w14:kx="0" w14:ky="0" w14:algn="tl">
+            <w14:srgbClr w14:val="000000">
+              <w14:alpha w14:val="60000"/>
+            </w14:srgbClr>
+          </w14:shadow>
+        </w:rPr>
+      </w:pPr>
+      <w:r>
+        <w:rPr>
+          <w:rFonts w:asciiTheme="majorBidi" w:hAnsiTheme="majorBidi" w:cstheme="majorBidi"/>
+          <w:color w:val="000000"/>
+          <w:sz w:val="24"/>
+          <w:szCs w:val="24"/>
+          <w14:shadow w14:blurRad="50800" w14:dist="38100" w14:dir="2700000" w14:sx="100000" w14:sy="100000" w14:kx="0" w14:ky="0" w14:algn="tl">
+            <w14:srgbClr w14:val="000000">
+              <w14:alpha w14:val="60000"/>
+            </w14:srgbClr>
+          </w14:shadow>
+        </w:rPr>
+        <w:t>English</w:t>
       </w:r>
       <w:r>
         <w:rPr>
@@ -8430,82 +8184,6 @@
         </w:rPr>
         <w:t>)</w:t>
       </w:r>
-    </w:p>
-    <w:p>
-      <w:pPr>
-        <w:autoSpaceDE w:val="0"/>
-        <w:autoSpaceDN w:val="0"/>
-        <w:adjustRightInd w:val="0"/>
-        <w:spacing w:after="0" w:line="360" w:lineRule="auto"/>
-        <w:rPr>
-          <w:rFonts w:asciiTheme="majorBidi" w:hAnsiTheme="majorBidi" w:cstheme="majorBidi"/>
-          <w:color w:val="000000"/>
-          <w:sz w:val="24"/>
-          <w:szCs w:val="24"/>
-          <w:rtl/>
-          <w14:shadow w14:blurRad="50800" w14:dist="38100" w14:dir="2700000" w14:sx="100000" w14:sy="100000" w14:kx="0" w14:ky="0" w14:algn="tl">
-            <w14:srgbClr w14:val="000000">
-              <w14:alpha w14:val="60000"/>
-            </w14:srgbClr>
-          </w14:shadow>
-        </w:rPr>
-      </w:pPr>
-      <w:r>
-        <w:rPr>
-          <w:rFonts w:asciiTheme="majorBidi" w:hAnsiTheme="majorBidi" w:cstheme="majorBidi"/>
-          <w:color w:val="000000"/>
-          <w:sz w:val="24"/>
-          <w:szCs w:val="24"/>
-          <w14:shadow w14:blurRad="50800" w14:dist="38100" w14:dir="2700000" w14:sx="100000" w14:sy="100000" w14:kx="0" w14:ky="0" w14:algn="tl">
-            <w14:srgbClr w14:val="000000">
-              <w14:alpha w14:val="60000"/>
-            </w14:srgbClr>
-          </w14:shadow>
-        </w:rPr>
-        <w:t>English</w:t>
-      </w:r>
-      <w:r>
-        <w:rPr>
-          <w:rFonts w:asciiTheme="majorBidi" w:hAnsiTheme="majorBidi" w:cstheme="majorBidi"/>
-          <w:color w:val="000000"/>
-          <w:sz w:val="24"/>
-          <w:szCs w:val="24"/>
-          <w14:shadow w14:blurRad="50800" w14:dist="38100" w14:dir="2700000" w14:sx="100000" w14:sy="100000" w14:kx="0" w14:ky="0" w14:algn="tl">
-            <w14:srgbClr w14:val="000000">
-              <w14:alpha w14:val="60000"/>
-            </w14:srgbClr>
-          </w14:shadow>
-        </w:rPr>
-        <w:t xml:space="preserve"> (</w:t>
-      </w:r>
-      <w:r>
-        <w:rPr>
-          <w:rFonts w:asciiTheme="majorBidi" w:hAnsiTheme="majorBidi" w:cstheme="majorBidi"/>
-          <w:color w:val="000000"/>
-          <w:sz w:val="24"/>
-          <w:szCs w:val="24"/>
-          <w14:shadow w14:blurRad="50800" w14:dist="38100" w14:dir="2700000" w14:sx="100000" w14:sy="100000" w14:kx="0" w14:ky="0" w14:algn="tl">
-            <w14:srgbClr w14:val="000000">
-              <w14:alpha w14:val="60000"/>
-            </w14:srgbClr>
-          </w14:shadow>
-        </w:rPr>
-        <w:t>fluent</w:t>
-      </w:r>
-      <w:r>
-        <w:rPr>
-          <w:rFonts w:asciiTheme="majorBidi" w:hAnsiTheme="majorBidi" w:cstheme="majorBidi"/>
-          <w:color w:val="000000"/>
-          <w:sz w:val="24"/>
-          <w:szCs w:val="24"/>
-          <w14:shadow w14:blurRad="50800" w14:dist="38100" w14:dir="2700000" w14:sx="100000" w14:sy="100000" w14:kx="0" w14:ky="0" w14:algn="tl">
-            <w14:srgbClr w14:val="000000">
-              <w14:alpha w14:val="60000"/>
-            </w14:srgbClr>
-          </w14:shadow>
-        </w:rPr>
-        <w:t>)</w:t>
-      </w:r>
       <w:r>
         <w:rPr>
           <w:rFonts w:asciiTheme="majorBidi" w:hAnsiTheme="majorBidi" w:cstheme="majorBidi"/>
@@ -8702,57 +8380,8 @@
         </w:rPr>
         <w:t>6.5)</w:t>
       </w:r>
-    </w:p>
-    <w:p>
-      <w:pPr>
-        <w:autoSpaceDE w:val="0"/>
-        <w:autoSpaceDN w:val="0"/>
-        <w:bidi/>
-        <w:adjustRightInd w:val="0"/>
-        <w:spacing w:after="0" w:line="360" w:lineRule="auto"/>
-        <w:rPr>
-          <w:rFonts w:asciiTheme="majorBidi" w:hAnsiTheme="majorBidi" w:cstheme="majorBidi"/>
-          <w:color w:val="000000"/>
-          <w:sz w:val="24"/>
-          <w:szCs w:val="24"/>
-          <w14:shadow w14:blurRad="50800" w14:dist="38100" w14:dir="2700000" w14:sx="100000" w14:sy="100000" w14:kx="0" w14:ky="0" w14:algn="tl">
-            <w14:srgbClr w14:val="000000">
-              <w14:alpha w14:val="60000"/>
-            </w14:srgbClr>
-          </w14:shadow>
-        </w:rPr>
-      </w:pPr>
-    </w:p>
-    <w:p>
-      <w:pPr>
-        <w:spacing w:line="360" w:lineRule="auto"/>
-        <w:rPr>
-          <w:rFonts w:asciiTheme="majorBidi" w:hAnsiTheme="majorBidi" w:cstheme="majorBidi"/>
-          <w:color w:val="000000"/>
-          <w:sz w:val="24"/>
-          <w:szCs w:val="24"/>
-          <w14:shadow w14:blurRad="50800" w14:dist="38100" w14:dir="2700000" w14:sx="100000" w14:sy="100000" w14:kx="0" w14:ky="0" w14:algn="tl">
-            <w14:srgbClr w14:val="000000">
-              <w14:alpha w14:val="60000"/>
-            </w14:srgbClr>
-          </w14:shadow>
-        </w:rPr>
-      </w:pPr>
-    </w:p>
-    <w:p>
-      <w:pPr>
-        <w:spacing w:line="360" w:lineRule="auto"/>
-        <w:rPr>
-          <w:rFonts w:asciiTheme="majorBidi" w:hAnsiTheme="majorBidi" w:cstheme="majorBidi"/>
-          <w:sz w:val="24"/>
-          <w:szCs w:val="24"/>
-          <w14:shadow w14:blurRad="50800" w14:dist="38100" w14:dir="2700000" w14:sx="100000" w14:sy="100000" w14:kx="0" w14:ky="0" w14:algn="tl">
-            <w14:srgbClr w14:val="000000">
-              <w14:alpha w14:val="60000"/>
-            </w14:srgbClr>
-          </w14:shadow>
-        </w:rPr>
-      </w:pPr>
+      <w:bookmarkStart w:id="0" w:name="_GoBack"/>
+      <w:bookmarkEnd w:id="0"/>
     </w:p>
     <w:sectPr>
       <w:type w:val="continuous"/>
@@ -8820,7 +8449,7 @@
           <w:rPr>
             <w:noProof/>
           </w:rPr>
-          <w:t>5</w:t>
+          <w:t>4</w:t>
         </w:r>
         <w:r>
           <w:rPr>
@@ -11158,7 +10787,7 @@
 </file>
 
 <file path=customXml/itemProps1.xml><?xml version="1.0" encoding="utf-8"?>
-<ds:datastoreItem xmlns:ds="http://schemas.openxmlformats.org/officeDocument/2006/customXml" ds:itemID="{7D7ED1B7-6089-42AB-A7D3-6B0E31C3B3CB}">
+<ds:datastoreItem xmlns:ds="http://schemas.openxmlformats.org/officeDocument/2006/customXml" ds:itemID="{F9E8FB92-DACC-46D1-BA91-5DC4025C3DDC}">
   <ds:schemaRefs>
     <ds:schemaRef ds:uri="http://schemas.openxmlformats.org/officeDocument/2006/bibliography"/>
   </ds:schemaRefs>

</xml_diff>